<commit_message>
adding in options and test for them
</commit_message>
<xml_diff>
--- a/tests/testthat/_snaps/1/Report_final.docx
+++ b/tests/testthat/_snaps/1/Report_final.docx
@@ -1523,7 +1523,7 @@
       <w:fldChar w:fldCharType="separate"/>
       <w:fldChar w:fldCharType="end"/>
       <w:br/>
-      <w:t>Program: /home/rstudio/work/cctu/tests/testthat/analysis.R</w:t>
+      <w:t>Program: /home/rstudio/Documents/GitHub/cctu/tests/testthat/analysis.R</w:t>
     </w:r>
   </w:p>
 </w:ftr>
@@ -1543,7 +1543,7 @@
       <w:fldChar w:fldCharType="separate"/>
       <w:fldChar w:fldCharType="end"/>
       <w:br/>
-      <w:t>Program: /home/rstudio/work/cctu/tests/testthat/analysis.R</w:t>
+      <w:t>Program: /home/rstudio/Documents/GitHub/cctu/tests/testthat/analysis.R</w:t>
     </w:r>
   </w:p>
 </w:ftr>
@@ -1563,7 +1563,7 @@
       <w:fldChar w:fldCharType="separate"/>
       <w:fldChar w:fldCharType="end"/>
       <w:br/>
-      <w:t>Program: /home/rstudio/work/cctu/tests/testthat/analysis.R</w:t>
+      <w:t>Program: /home/rstudio/Documents/GitHub/cctu/tests/testthat/analysis.R</w:t>
     </w:r>
   </w:p>
 </w:ftr>
@@ -1583,7 +1583,7 @@
       <w:fldChar w:fldCharType="separate"/>
       <w:fldChar w:fldCharType="end"/>
       <w:br/>
-      <w:t>Program: /home/rstudio/work/cctu/tests/testthat/analysis.R</w:t>
+      <w:t>Program: /home/rstudio/Documents/GitHub/cctu/tests/testthat/analysis.R</w:t>
     </w:r>
   </w:p>
 </w:ftr>
@@ -1603,7 +1603,7 @@
       <w:fldChar w:fldCharType="separate"/>
       <w:fldChar w:fldCharType="end"/>
       <w:br/>
-      <w:t>Program: /home/rstudio/work/cctu/tests/testthat/analysis.R</w:t>
+      <w:t>Program: /home/rstudio/Documents/GitHub/cctu/tests/testthat/analysis.R</w:t>
     </w:r>
   </w:p>
 </w:ftr>

</xml_diff>